<commit_message>
Docs updated with testcases
</commit_message>
<xml_diff>
--- a/Docs/BZSHStorage dokumentáció.docx
+++ b/Docs/BZSHStorage dokumentáció.docx
@@ -15362,6 +15362,28 @@
           <w:lang w:eastAsia="hu-HU"/>
         </w:rPr>
       </w:pPr>
+      <w:r>
+        <w:rPr>
+          <w:rFonts w:ascii="Times New Roman" w:eastAsia="Times New Roman" w:hAnsi="Times New Roman" w:cs="Times New Roman"/>
+          <w:sz w:val="24"/>
+          <w:szCs w:val="24"/>
+          <w:lang w:eastAsia="hu-HU"/>
+        </w:rPr>
+        <w:t>TESZTELÉS:</w:t>
+      </w:r>
+    </w:p>
+    <w:p>
+      <w:pPr>
+        <w:spacing w:before="120" w:after="120" w:line="285" w:lineRule="atLeast"/>
+        <w:rPr>
+          <w:rFonts w:ascii="Times New Roman" w:eastAsia="Times New Roman" w:hAnsi="Times New Roman" w:cs="Times New Roman"/>
+          <w:sz w:val="24"/>
+          <w:szCs w:val="24"/>
+          <w:lang w:eastAsia="hu-HU"/>
+        </w:rPr>
+      </w:pPr>
+      <w:bookmarkStart w:id="0" w:name="_GoBack"/>
+      <w:bookmarkEnd w:id="0"/>
     </w:p>
     <w:p>
       <w:pPr>
@@ -16203,14 +16225,7 @@
           <w:rFonts w:ascii="Times New Roman" w:hAnsi="Times New Roman" w:cs="Times New Roman"/>
           <w:sz w:val="24"/>
         </w:rPr>
-        <w:t>A fejlécre kattintás csökke</w:t>
-      </w:r>
-      <w:r>
-        <w:rPr>
-          <w:rFonts w:ascii="Times New Roman" w:hAnsi="Times New Roman" w:cs="Times New Roman"/>
-          <w:sz w:val="24"/>
-        </w:rPr>
-        <w:t>nő/növekvő sorrend között vált</w:t>
+        <w:t>A fejlécre kattintás csökkenő/növekvő sorrend között vált</w:t>
       </w:r>
       <w:r>
         <w:rPr>
@@ -16507,8 +16522,6 @@
           <w:sz w:val="24"/>
         </w:rPr>
       </w:pPr>
-      <w:bookmarkStart w:id="0" w:name="_GoBack"/>
-      <w:bookmarkEnd w:id="0"/>
     </w:p>
     <w:p>
       <w:pPr>
@@ -16972,14 +16985,7 @@
           <w:sz w:val="24"/>
         </w:rPr>
         <w:tab/>
-        <w:t xml:space="preserve">   </w:t>
-      </w:r>
-      <w:r>
-        <w:rPr>
-          <w:rFonts w:ascii="Times New Roman" w:hAnsi="Times New Roman" w:cs="Times New Roman"/>
-          <w:sz w:val="24"/>
-        </w:rPr>
-        <w:t>Törlés</w:t>
+        <w:t xml:space="preserve">   Törlés</w:t>
       </w:r>
       <w:proofErr w:type="gramEnd"/>
     </w:p>

</xml_diff>